<commit_message>
Implement WebSocket support for real-time report generation and update server initialization,fix template
Signed-off-by: Manish kumar <134037752+Manish-kumar-9601@users.noreply.github.com>
</commit_message>
<xml_diff>
--- a/assets/template.docx
+++ b/assets/template.docx
@@ -3,14 +3,10 @@
 <w:document xmlns:wpc="http://schemas.microsoft.com/office/word/2010/wordprocessingCanvas" xmlns:cx="http://schemas.microsoft.com/office/drawing/2014/chartex" xmlns:cx1="http://schemas.microsoft.com/office/drawing/2015/9/8/chartex" xmlns:mc="http://schemas.openxmlformats.org/markup-compatibility/2006" xmlns:o="urn:schemas-microsoft-com:office:office" xmlns:r="http://schemas.openxmlformats.org/officeDocument/2006/relationships" xmlns:m="http://schemas.openxmlformats.org/officeDocument/2006/math" xmlns:v="urn:schemas-microsoft-com:vml" xmlns:wp14="http://schemas.microsoft.com/office/word/2010/wordprocessingDrawing" xmlns:wp="http://schemas.openxmlformats.org/drawingml/2006/wordprocessingDrawing" xmlns:w10="urn:schemas-microsoft-com:office:word" xmlns:w="http://schemas.openxmlformats.org/wordprocessingml/2006/main" xmlns:w14="http://schemas.microsoft.com/office/word/2010/wordml" xmlns:w15="http://schemas.microsoft.com/office/word/2012/wordml" xmlns:w16se="http://schemas.microsoft.com/office/word/2015/wordml/symex" xmlns:wpg="http://schemas.microsoft.com/office/word/2010/wordprocessingGroup" xmlns:wpi="http://schemas.microsoft.com/office/word/2010/wordprocessingInk" xmlns:wne="http://schemas.microsoft.com/office/word/2006/wordml" xmlns:wps="http://schemas.microsoft.com/office/word/2010/wordprocessingShape" mc:Ignorable="w14 w15 w16se wp14">
   <w:body>
     <w:p/>
-    <w:p>
-      <w:bookmarkStart w:id="0" w:name="_GoBack"/>
-      <w:bookmarkEnd w:id="0"/>
-    </w:p>
+    <w:p/>
     <w:p/>
     <w:p>
       <w:pPr>
-        <w:shd w:val="clear" w:color="auto" w:fill="0C0A20"/>
         <w:spacing w:line="285" w:lineRule="atLeast"/>
       </w:pPr>
       <w:r>
@@ -319,7 +315,7 @@
       <w:r>
         <w:rPr>
           <w:rFonts w:ascii="Consolas" w:hAnsi="Consolas"/>
-          <w:color w:val="E4D2E6"/>
+          <w:color w:val="000000" w:themeColor="text1"/>
           <w:sz w:val="21"/>
           <w:szCs w:val="21"/>
         </w:rPr>
@@ -329,6 +325,8 @@
       <w:r>
         <w:t>}</w:t>
       </w:r>
+      <w:bookmarkStart w:id="0" w:name="_GoBack"/>
+      <w:bookmarkEnd w:id="0"/>
     </w:p>
     <w:sectPr>
       <w:pgSz w:w="11906" w:h="16838"/>

</xml_diff>